<commit_message>
Intellij style Encoded file
</commit_message>
<xml_diff>
--- a/전준휘_레포트 2번 항목.docx
+++ b/전준휘_레포트 2번 항목.docx
@@ -122,43 +122,13 @@
                             </w:pPr>
                             <w:r>
                               <w:rPr>
-                                <w:rFonts w:ascii="HY헤드라인M" w:eastAsia="HY헤드라인M" w:hint="eastAsia"/>
-                                <w:b/>
-                                <w:bCs/>
-                                <w:sz w:val="36"/>
-                                <w:szCs w:val="40"/>
-                              </w:rPr>
-                              <w:t xml:space="preserve">9주차 </w:t>
-                            </w:r>
-                            <w:r>
-                              <w:rPr>
                                 <w:rFonts w:ascii="HY헤드라인M" w:eastAsia="HY헤드라인M"/>
                                 <w:b/>
                                 <w:bCs/>
                                 <w:sz w:val="36"/>
                                 <w:szCs w:val="40"/>
                               </w:rPr>
-                              <w:t xml:space="preserve">AWS IoT </w:t>
-                            </w:r>
-                            <w:r>
-                              <w:rPr>
-                                <w:rFonts w:ascii="HY헤드라인M" w:eastAsia="HY헤드라인M" w:hint="eastAsia"/>
-                                <w:b/>
-                                <w:bCs/>
-                                <w:sz w:val="36"/>
-                                <w:szCs w:val="40"/>
-                              </w:rPr>
-                              <w:t>연동</w:t>
-                            </w:r>
-                            <w:r>
-                              <w:rPr>
-                                <w:rFonts w:ascii="HY헤드라인M" w:eastAsia="HY헤드라인M"/>
-                                <w:b/>
-                                <w:bCs/>
-                                <w:sz w:val="36"/>
-                                <w:szCs w:val="40"/>
-                              </w:rPr>
-                              <w:t xml:space="preserve"> Task C</w:t>
+                              <w:t>JAVA JDBC 팀 프로젝트</w:t>
                             </w:r>
                           </w:p>
                         </w:txbxContent>
@@ -200,43 +170,13 @@
                       </w:pPr>
                       <w:r>
                         <w:rPr>
-                          <w:rFonts w:ascii="HY헤드라인M" w:eastAsia="HY헤드라인M" w:hint="eastAsia"/>
-                          <w:b/>
-                          <w:bCs/>
-                          <w:sz w:val="36"/>
-                          <w:szCs w:val="40"/>
-                        </w:rPr>
-                        <w:t xml:space="preserve">9주차 </w:t>
-                      </w:r>
-                      <w:r>
-                        <w:rPr>
                           <w:rFonts w:ascii="HY헤드라인M" w:eastAsia="HY헤드라인M"/>
                           <w:b/>
                           <w:bCs/>
                           <w:sz w:val="36"/>
                           <w:szCs w:val="40"/>
                         </w:rPr>
-                        <w:t xml:space="preserve">AWS IoT </w:t>
-                      </w:r>
-                      <w:r>
-                        <w:rPr>
-                          <w:rFonts w:ascii="HY헤드라인M" w:eastAsia="HY헤드라인M" w:hint="eastAsia"/>
-                          <w:b/>
-                          <w:bCs/>
-                          <w:sz w:val="36"/>
-                          <w:szCs w:val="40"/>
-                        </w:rPr>
-                        <w:t>연동</w:t>
-                      </w:r>
-                      <w:r>
-                        <w:rPr>
-                          <w:rFonts w:ascii="HY헤드라인M" w:eastAsia="HY헤드라인M"/>
-                          <w:b/>
-                          <w:bCs/>
-                          <w:sz w:val="36"/>
-                          <w:szCs w:val="40"/>
-                        </w:rPr>
-                        <w:t xml:space="preserve"> Task C</w:t>
+                        <w:t>JAVA JDBC 팀 프로젝트</w:t>
                       </w:r>
                     </w:p>
                   </w:txbxContent>
@@ -295,7 +235,7 @@
                             <w:pPr>
                               <w:jc w:val="center"/>
                               <w:rPr>
-                                <w:rFonts w:ascii="HY헤드라인M" w:eastAsia="HY헤드라인M"/>
+                                <w:rFonts w:ascii="HY헤드라인M" w:eastAsia="HY헤드라인M" w:hint="eastAsia"/>
                                 <w:sz w:val="24"/>
                                 <w:szCs w:val="28"/>
                               </w:rPr>
@@ -306,7 +246,39 @@
                                 <w:sz w:val="24"/>
                                 <w:szCs w:val="28"/>
                               </w:rPr>
-                              <w:t>문이열리네요 그대가들어5조</w:t>
+                              <w:t>D</w:t>
+                            </w:r>
+                            <w:r>
+                              <w:rPr>
+                                <w:rFonts w:ascii="HY헤드라인M" w:eastAsia="HY헤드라인M"/>
+                                <w:sz w:val="24"/>
+                                <w:szCs w:val="28"/>
+                              </w:rPr>
+                              <w:t xml:space="preserve">B3(2021-2) 705 </w:t>
+                            </w:r>
+                            <w:r>
+                              <w:rPr>
+                                <w:rFonts w:ascii="HY헤드라인M" w:eastAsia="HY헤드라인M" w:hint="eastAsia"/>
+                                <w:sz w:val="24"/>
+                                <w:szCs w:val="28"/>
+                              </w:rPr>
+                              <w:t xml:space="preserve">후반기 </w:t>
+                            </w:r>
+                            <w:r>
+                              <w:rPr>
+                                <w:rFonts w:ascii="HY헤드라인M" w:eastAsia="HY헤드라인M"/>
+                                <w:sz w:val="24"/>
+                                <w:szCs w:val="28"/>
+                              </w:rPr>
+                              <w:t>5</w:t>
+                            </w:r>
+                            <w:r>
+                              <w:rPr>
+                                <w:rFonts w:ascii="HY헤드라인M" w:eastAsia="HY헤드라인M" w:hint="eastAsia"/>
+                                <w:sz w:val="24"/>
+                                <w:szCs w:val="28"/>
+                              </w:rPr>
+                              <w:t>조</w:t>
                             </w:r>
                           </w:p>
                         </w:txbxContent>
@@ -338,7 +310,7 @@
                       <w:pPr>
                         <w:jc w:val="center"/>
                         <w:rPr>
-                          <w:rFonts w:ascii="HY헤드라인M" w:eastAsia="HY헤드라인M"/>
+                          <w:rFonts w:ascii="HY헤드라인M" w:eastAsia="HY헤드라인M" w:hint="eastAsia"/>
                           <w:sz w:val="24"/>
                           <w:szCs w:val="28"/>
                         </w:rPr>
@@ -349,7 +321,39 @@
                           <w:sz w:val="24"/>
                           <w:szCs w:val="28"/>
                         </w:rPr>
-                        <w:t>문이열리네요 그대가들어5조</w:t>
+                        <w:t>D</w:t>
+                      </w:r>
+                      <w:r>
+                        <w:rPr>
+                          <w:rFonts w:ascii="HY헤드라인M" w:eastAsia="HY헤드라인M"/>
+                          <w:sz w:val="24"/>
+                          <w:szCs w:val="28"/>
+                        </w:rPr>
+                        <w:t xml:space="preserve">B3(2021-2) 705 </w:t>
+                      </w:r>
+                      <w:r>
+                        <w:rPr>
+                          <w:rFonts w:ascii="HY헤드라인M" w:eastAsia="HY헤드라인M" w:hint="eastAsia"/>
+                          <w:sz w:val="24"/>
+                          <w:szCs w:val="28"/>
+                        </w:rPr>
+                        <w:t xml:space="preserve">후반기 </w:t>
+                      </w:r>
+                      <w:r>
+                        <w:rPr>
+                          <w:rFonts w:ascii="HY헤드라인M" w:eastAsia="HY헤드라인M"/>
+                          <w:sz w:val="24"/>
+                          <w:szCs w:val="28"/>
+                        </w:rPr>
+                        <w:t>5</w:t>
+                      </w:r>
+                      <w:r>
+                        <w:rPr>
+                          <w:rFonts w:ascii="HY헤드라인M" w:eastAsia="HY헤드라인M" w:hint="eastAsia"/>
+                          <w:sz w:val="24"/>
+                          <w:szCs w:val="28"/>
+                        </w:rPr>
+                        <w:t>조</w:t>
                       </w:r>
                     </w:p>
                   </w:txbxContent>
@@ -363,7 +367,7 @@
     </w:p>
     <w:tbl>
       <w:tblPr>
-        <w:tblStyle w:val="2"/>
+        <w:tblStyle w:val="20"/>
         <w:tblpPr w:leftFromText="142" w:rightFromText="142" w:vertAnchor="text" w:horzAnchor="margin" w:tblpXSpec="center" w:tblpY="937"/>
         <w:tblW w:w="0" w:type="auto"/>
         <w:tblBorders>
@@ -420,10 +424,11 @@
             </w:pPr>
             <w:r>
               <w:rPr>
+                <w:rFonts w:hint="eastAsia"/>
                 <w:b w:val="0"/>
                 <w:bCs w:val="0"/>
               </w:rPr>
-              <w:t>IoT</w:t>
+              <w:t>데이터베이스 기초</w:t>
             </w:r>
             <w:r>
               <w:rPr>
@@ -475,12 +480,14 @@
               <w:jc w:val="center"/>
               <w:cnfStyle w:val="000000100000" w:firstRow="0" w:lastRow="0" w:firstColumn="0" w:lastColumn="0" w:oddVBand="0" w:evenVBand="0" w:oddHBand="1" w:evenHBand="0" w:firstRowFirstColumn="0" w:firstRowLastColumn="0" w:lastRowFirstColumn="0" w:lastRowLastColumn="0"/>
             </w:pPr>
+            <w:proofErr w:type="spellStart"/>
             <w:r>
               <w:rPr>
                 <w:rFonts w:hint="eastAsia"/>
               </w:rPr>
-              <w:t>최차동</w:t>
-            </w:r>
+              <w:t>황수찬</w:t>
+            </w:r>
+            <w:proofErr w:type="spellEnd"/>
             <w:r>
               <w:rPr>
                 <w:rFonts w:hint="eastAsia"/>
@@ -544,7 +551,7 @@
               <w:t>.</w:t>
             </w:r>
             <w:r>
-              <w:t>03</w:t>
+              <w:t>14</w:t>
             </w:r>
           </w:p>
         </w:tc>
@@ -636,11 +643,88 @@
               <w:cnfStyle w:val="000000000000" w:firstRow="0" w:lastRow="0" w:firstColumn="0" w:lastColumn="0" w:oddVBand="0" w:evenVBand="0" w:oddHBand="0" w:evenHBand="0" w:firstRowFirstColumn="0" w:firstRowLastColumn="0" w:lastRowFirstColumn="0" w:lastRowLastColumn="0"/>
             </w:pPr>
             <w:r>
+              <w:t>DB3(2021-2) 705 후반기 5조</w:t>
+            </w:r>
+          </w:p>
+        </w:tc>
+      </w:tr>
+      <w:tr>
+        <w:trPr>
+          <w:cnfStyle w:val="000000100000" w:firstRow="0" w:lastRow="0" w:firstColumn="0" w:lastColumn="0" w:oddVBand="0" w:evenVBand="0" w:oddHBand="1" w:evenHBand="0" w:firstRowFirstColumn="0" w:firstRowLastColumn="0" w:lastRowFirstColumn="0" w:lastRowLastColumn="0"/>
+          <w:trHeight w:val="359"/>
+        </w:trPr>
+        <w:tc>
+          <w:tcPr>
+            <w:cnfStyle w:val="001000000000" w:firstRow="0" w:lastRow="0" w:firstColumn="1" w:lastColumn="0" w:oddVBand="0" w:evenVBand="0" w:oddHBand="0" w:evenHBand="0" w:firstRowFirstColumn="0" w:firstRowLastColumn="0" w:lastRowFirstColumn="0" w:lastRowLastColumn="0"/>
+            <w:tcW w:w="2076" w:type="dxa"/>
+            <w:tcBorders>
+              <w:top w:val="single" w:sz="4" w:space="0" w:color="0F05D1"/>
+              <w:bottom w:val="single" w:sz="4" w:space="0" w:color="0F05D1"/>
+            </w:tcBorders>
+          </w:tcPr>
+          <w:p>
+            <w:pPr>
+              <w:jc w:val="center"/>
               <w:rPr>
                 <w:rFonts w:hint="eastAsia"/>
               </w:rPr>
-              <w:t>문이열리네요그대가들어5조</w:t>
-            </w:r>
+            </w:pPr>
+            <w:r>
+              <w:rPr>
+                <w:rFonts w:hint="eastAsia"/>
+              </w:rPr>
+              <w:t>팀원</w:t>
+            </w:r>
+          </w:p>
+        </w:tc>
+        <w:tc>
+          <w:tcPr>
+            <w:tcW w:w="3180" w:type="dxa"/>
+            <w:tcBorders>
+              <w:top w:val="single" w:sz="4" w:space="0" w:color="0F05D1"/>
+              <w:bottom w:val="single" w:sz="4" w:space="0" w:color="0F05D1"/>
+            </w:tcBorders>
+          </w:tcPr>
+          <w:p>
+            <w:pPr>
+              <w:jc w:val="center"/>
+              <w:cnfStyle w:val="000000100000" w:firstRow="0" w:lastRow="0" w:firstColumn="0" w:lastColumn="0" w:oddVBand="0" w:evenVBand="0" w:oddHBand="1" w:evenHBand="0" w:firstRowFirstColumn="0" w:firstRowLastColumn="0" w:lastRowFirstColumn="0" w:lastRowLastColumn="0"/>
+            </w:pPr>
+            <w:r>
+              <w:rPr>
+                <w:rFonts w:hint="eastAsia"/>
+              </w:rPr>
+              <w:t>김진훈,</w:t>
+            </w:r>
+            <w:r>
+              <w:t xml:space="preserve"> </w:t>
+            </w:r>
+            <w:r>
+              <w:rPr>
+                <w:rFonts w:hint="eastAsia"/>
+              </w:rPr>
+              <w:t>김현우,</w:t>
+            </w:r>
+            <w:r>
+              <w:t xml:space="preserve"> </w:t>
+            </w:r>
+            <w:r>
+              <w:rPr>
+                <w:rFonts w:hint="eastAsia"/>
+              </w:rPr>
+              <w:t>전준휘,</w:t>
+            </w:r>
+            <w:r>
+              <w:t xml:space="preserve"> </w:t>
+            </w:r>
+            <w:proofErr w:type="spellStart"/>
+            <w:r>
+              <w:rPr>
+                <w:rFonts w:hint="eastAsia"/>
+              </w:rPr>
+              <w:t>권규리</w:t>
+            </w:r>
+            <w:proofErr w:type="spellEnd"/>
           </w:p>
         </w:tc>
       </w:tr>
@@ -755,7 +839,7 @@
           <w:rFonts w:hint="eastAsia"/>
         </w:rPr>
         <w:lastRenderedPageBreak/>
-        <w:t>1</w:t>
+        <w:t>2</w:t>
       </w:r>
       <w:r>
         <w:t xml:space="preserve">. </w:t>
@@ -764,48 +848,112 @@
         <w:rPr>
           <w:rFonts w:hint="eastAsia"/>
         </w:rPr>
-        <w:t>개요</w:t>
-      </w:r>
-    </w:p>
-    <w:p>
+        <w:t>알고리즘 및 분석</w:t>
+      </w:r>
+    </w:p>
+    <w:p>
+      <w:pPr>
+        <w:pStyle w:val="2"/>
+      </w:pPr>
       <w:r>
         <w:rPr>
           <w:rFonts w:hint="eastAsia"/>
         </w:rPr>
-        <w:t xml:space="preserve">수업시간에 완성하지 못한 </w:t>
-      </w:r>
-      <w:r>
-        <w:t>Task C</w:t>
+        <w:t>2</w:t>
+      </w:r>
+      <w:r>
+        <w:t xml:space="preserve">.1. </w:t>
       </w:r>
       <w:r>
         <w:rPr>
           <w:rFonts w:hint="eastAsia"/>
         </w:rPr>
-        <w:t>번,</w:t>
-      </w:r>
-      <w:r>
-        <w:t xml:space="preserve"> BME 280 </w:t>
+        <w:t>c</w:t>
+      </w:r>
+      <w:r>
+        <w:t xml:space="preserve">lass </w:t>
       </w:r>
       <w:r>
         <w:rPr>
           <w:rFonts w:hint="eastAsia"/>
         </w:rPr>
-        <w:t xml:space="preserve">센서를 활용하여 </w:t>
-      </w:r>
-      <w:r>
-        <w:t>LED</w:t>
-      </w:r>
+        <w:t>구성</w:t>
+      </w:r>
+    </w:p>
+    <w:p>
       <w:r>
         <w:rPr>
           <w:rFonts w:hint="eastAsia"/>
         </w:rPr>
-        <w:t>를 켜고 끄는 예제를 집에서 수행하여 코드와 느낀점을 서술한다.</w:t>
-      </w:r>
-    </w:p>
-    <w:p/>
+        <w:t>m</w:t>
+      </w:r>
+      <w:r>
+        <w:t>ain</w:t>
+      </w:r>
+      <w:r>
+        <w:rPr>
+          <w:rFonts w:hint="eastAsia"/>
+        </w:rPr>
+        <w:t xml:space="preserve">메소드를 보유하여 </w:t>
+      </w:r>
+      <w:r>
+        <w:t>GUI</w:t>
+      </w:r>
+      <w:r>
+        <w:rPr>
+          <w:rFonts w:hint="eastAsia"/>
+        </w:rPr>
+        <w:t xml:space="preserve">를 호출하는 </w:t>
+      </w:r>
+      <w:r>
+        <w:t xml:space="preserve">main.java, </w:t>
+      </w:r>
+      <w:r>
+        <w:rPr>
+          <w:rFonts w:hint="eastAsia"/>
+        </w:rPr>
+        <w:t xml:space="preserve">이 과제의 </w:t>
+      </w:r>
+      <w:r>
+        <w:t>GUI</w:t>
+      </w:r>
+      <w:r>
+        <w:rPr>
+          <w:rFonts w:hint="eastAsia"/>
+        </w:rPr>
+        <w:t xml:space="preserve">를 담당하는 </w:t>
+      </w:r>
+      <w:r>
+        <w:t>JDBCGUI.java</w:t>
+      </w:r>
+      <w:r>
+        <w:rPr>
+          <w:rFonts w:hint="eastAsia"/>
+        </w:rPr>
+        <w:t xml:space="preserve">와 </w:t>
+      </w:r>
+      <w:r>
+        <w:t>JDBC</w:t>
+      </w:r>
+      <w:r>
+        <w:rPr>
+          <w:rFonts w:hint="eastAsia"/>
+        </w:rPr>
+        <w:t xml:space="preserve">및 쿼리를 담당하는 </w:t>
+      </w:r>
+      <w:r>
+        <w:t>DAO.java</w:t>
+      </w:r>
+      <w:r>
+        <w:rPr>
+          <w:rFonts w:hint="eastAsia"/>
+        </w:rPr>
+        <w:t>로 이루어져 있다.</w:t>
+      </w:r>
+    </w:p>
     <w:p>
       <w:pPr>
-        <w:pStyle w:val="1"/>
+        <w:pStyle w:val="2"/>
       </w:pPr>
       <w:r>
         <w:rPr>
@@ -814,16 +962,110 @@
         <w:t>2</w:t>
       </w:r>
       <w:r>
-        <w:t xml:space="preserve">. </w:t>
+        <w:t>.2. main.java</w:t>
       </w:r>
       <w:r>
         <w:rPr>
           <w:rFonts w:hint="eastAsia"/>
         </w:rPr>
-        <w:t>코드</w:t>
-      </w:r>
-    </w:p>
-    <w:p/>
+        <w:t>구성</w:t>
+      </w:r>
+    </w:p>
+    <w:p>
+      <w:pPr>
+        <w:jc w:val="center"/>
+        <w:rPr>
+          <w:rFonts w:hint="eastAsia"/>
+        </w:rPr>
+      </w:pPr>
+      <w:r>
+        <w:rPr>
+          <w:noProof/>
+        </w:rPr>
+        <w:drawing>
+          <wp:inline distT="0" distB="0" distL="0" distR="0" wp14:anchorId="638FEB78" wp14:editId="23494C69">
+            <wp:extent cx="3638550" cy="2028825"/>
+            <wp:effectExtent l="0" t="0" r="0" b="9525"/>
+            <wp:docPr id="2" name="그림 2" descr="텍스트이(가) 표시된 사진&#10;&#10;자동 생성된 설명"/>
+            <wp:cNvGraphicFramePr>
+              <a:graphicFrameLocks xmlns:a="http://schemas.openxmlformats.org/drawingml/2006/main" noChangeAspect="1"/>
+            </wp:cNvGraphicFramePr>
+            <a:graphic xmlns:a="http://schemas.openxmlformats.org/drawingml/2006/main">
+              <a:graphicData uri="http://schemas.openxmlformats.org/drawingml/2006/picture">
+                <pic:pic xmlns:pic="http://schemas.openxmlformats.org/drawingml/2006/picture">
+                  <pic:nvPicPr>
+                    <pic:cNvPr id="2" name="그림 2" descr="텍스트이(가) 표시된 사진&#10;&#10;자동 생성된 설명"/>
+                    <pic:cNvPicPr/>
+                  </pic:nvPicPr>
+                  <pic:blipFill>
+                    <a:blip r:embed="rId8"/>
+                    <a:stretch>
+                      <a:fillRect/>
+                    </a:stretch>
+                  </pic:blipFill>
+                  <pic:spPr>
+                    <a:xfrm>
+                      <a:off x="0" y="0"/>
+                      <a:ext cx="3638550" cy="2028825"/>
+                    </a:xfrm>
+                    <a:prstGeom prst="rect">
+                      <a:avLst/>
+                    </a:prstGeom>
+                  </pic:spPr>
+                </pic:pic>
+              </a:graphicData>
+            </a:graphic>
+          </wp:inline>
+        </w:drawing>
+      </w:r>
+    </w:p>
+    <w:p>
+      <w:r>
+        <w:rPr>
+          <w:rFonts w:hint="eastAsia"/>
+        </w:rPr>
+        <w:t>J</w:t>
+      </w:r>
+      <w:r>
+        <w:t>DBCGUI</w:t>
+      </w:r>
+      <w:r>
+        <w:rPr>
+          <w:rFonts w:hint="eastAsia"/>
+        </w:rPr>
+        <w:t xml:space="preserve">의 </w:t>
+      </w:r>
+      <w:r>
+        <w:t>main</w:t>
+      </w:r>
+      <w:r>
+        <w:rPr>
+          <w:rFonts w:hint="eastAsia"/>
+        </w:rPr>
+        <w:t>메서드를 수행한다.</w:t>
+      </w:r>
+    </w:p>
+    <w:p>
+      <w:pPr>
+        <w:pStyle w:val="2"/>
+      </w:pPr>
+      <w:r>
+        <w:rPr>
+          <w:rFonts w:hint="eastAsia"/>
+        </w:rPr>
+        <w:t>2</w:t>
+      </w:r>
+      <w:r>
+        <w:t>.3. JDBCGUI.java</w:t>
+      </w:r>
+    </w:p>
+    <w:p>
+      <w:pPr>
+        <w:rPr>
+          <w:rFonts w:hint="eastAsia"/>
+        </w:rPr>
+      </w:pPr>
+    </w:p>
     <w:sectPr>
       <w:pgSz w:w="11906" w:h="16838"/>
       <w:pgMar w:top="1701" w:right="1440" w:bottom="1440" w:left="1440" w:header="851" w:footer="992" w:gutter="0"/>
@@ -1308,6 +1550,23 @@
       <w:szCs w:val="28"/>
     </w:rPr>
   </w:style>
+  <w:style w:type="paragraph" w:styleId="2">
+    <w:name w:val="heading 2"/>
+    <w:basedOn w:val="a"/>
+    <w:next w:val="a"/>
+    <w:link w:val="2Char"/>
+    <w:uiPriority w:val="9"/>
+    <w:unhideWhenUsed/>
+    <w:qFormat/>
+    <w:rsid w:val="00B21CC8"/>
+    <w:pPr>
+      <w:keepNext/>
+      <w:outlineLvl w:val="1"/>
+    </w:pPr>
+    <w:rPr>
+      <w:rFonts w:asciiTheme="majorHAnsi" w:eastAsiaTheme="majorEastAsia" w:hAnsiTheme="majorHAnsi" w:cstheme="majorBidi"/>
+    </w:rPr>
+  </w:style>
   <w:style w:type="character" w:default="1" w:styleId="a0">
     <w:name w:val="Default Paragraph Font"/>
     <w:uiPriority w:val="1"/>
@@ -1369,7 +1628,7 @@
       </w:tblBorders>
     </w:tblPr>
   </w:style>
-  <w:style w:type="table" w:styleId="2">
+  <w:style w:type="table" w:styleId="20">
     <w:name w:val="Plain Table 2"/>
     <w:basedOn w:val="a1"/>
     <w:uiPriority w:val="42"/>
@@ -1503,6 +1762,16 @@
       <w:rFonts w:asciiTheme="majorHAnsi" w:eastAsiaTheme="majorEastAsia" w:hAnsiTheme="majorHAnsi" w:cstheme="majorBidi"/>
       <w:sz w:val="28"/>
       <w:szCs w:val="28"/>
+    </w:rPr>
+  </w:style>
+  <w:style w:type="character" w:customStyle="1" w:styleId="2Char">
+    <w:name w:val="제목 2 Char"/>
+    <w:basedOn w:val="a0"/>
+    <w:link w:val="2"/>
+    <w:uiPriority w:val="9"/>
+    <w:rsid w:val="00B21CC8"/>
+    <w:rPr>
+      <w:rFonts w:asciiTheme="majorHAnsi" w:eastAsiaTheme="majorEastAsia" w:hAnsiTheme="majorHAnsi" w:cstheme="majorBidi"/>
     </w:rPr>
   </w:style>
 </w:styles>

</xml_diff>